<commit_message>
Updated for February 22, 2018 release
</commit_message>
<xml_diff>
--- a/UWPSamples/Graphics/SimplePBR12_UWP/Readme.docx
+++ b/UWPSamples/Graphics/SimplePBR12_UWP/Readme.docx
@@ -117,7 +117,7 @@
               </wp:anchor>
             </w:drawing>
           </mc:Choice>
-          <mc:Fallback xmlns:w16se="http://schemas.microsoft.com/office/word/2015/wordml/symex" xmlns:w16cid="http://schemas.microsoft.com/office/word/2016/wordml/cid" xmlns:am3d="http://schemas.microsoft.com/office/drawing/2017/model3d" xmlns:aink="http://schemas.microsoft.com/office/drawing/2016/ink" xmlns:cx8="http://schemas.microsoft.com/office/drawing/2016/5/14/chartex" xmlns:cx7="http://schemas.microsoft.com/office/drawing/2016/5/13/chartex" xmlns:cx6="http://schemas.microsoft.com/office/drawing/2016/5/12/chartex" xmlns:cx5="http://schemas.microsoft.com/office/drawing/2016/5/11/chartex" xmlns:cx4="http://schemas.microsoft.com/office/drawing/2016/5/10/chartex" xmlns:cx3="http://schemas.microsoft.com/office/drawing/2016/5/9/chartex" xmlns:cx2="http://schemas.microsoft.com/office/drawing/2015/10/21/chartex" xmlns:cx1="http://schemas.microsoft.com/office/drawing/2015/9/8/chartex" xmlns:cx="http://schemas.microsoft.com/office/drawing/2014/chartex">
+          <mc:Fallback xmlns:cx="http://schemas.microsoft.com/office/drawing/2014/chartex" xmlns:cx1="http://schemas.microsoft.com/office/drawing/2015/9/8/chartex" xmlns:cx2="http://schemas.microsoft.com/office/drawing/2015/10/21/chartex" xmlns:cx3="http://schemas.microsoft.com/office/drawing/2016/5/9/chartex" xmlns:cx4="http://schemas.microsoft.com/office/drawing/2016/5/10/chartex" xmlns:cx5="http://schemas.microsoft.com/office/drawing/2016/5/11/chartex" xmlns:cx6="http://schemas.microsoft.com/office/drawing/2016/5/12/chartex" xmlns:cx7="http://schemas.microsoft.com/office/drawing/2016/5/13/chartex" xmlns:cx8="http://schemas.microsoft.com/office/drawing/2016/5/14/chartex" xmlns:aink="http://schemas.microsoft.com/office/drawing/2016/ink" xmlns:am3d="http://schemas.microsoft.com/office/drawing/2017/model3d" xmlns:w16cid="http://schemas.microsoft.com/office/word/2016/wordml/cid" xmlns:w16se="http://schemas.microsoft.com/office/word/2015/wordml/symex">
             <w:pict>
               <v:group w14:anchorId="1A3DA80B" id="Group 8" o:spid="_x0000_s1026" style="position:absolute;margin-left:-1in;margin-top:-45pt;width:611.3pt;height:54pt;z-index:251663360" coordsize="77632,6858" o:gfxdata="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">
                 <v:rect id="Rectangle 90" o:spid="_x0000_s1027" style="position:absolute;width:77632;height:6858;visibility:visible;mso-wrap-style:square;v-text-anchor:middle" o:gfxdata="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" fillcolor="#404040 [2429]" stroked="f" strokeweight="1pt"/>
@@ -196,8 +196,6 @@
         </w:rPr>
         <w:t>Windows 10 Fall Creators Update SDK (16299)</w:t>
       </w:r>
-      <w:bookmarkStart w:id="0" w:name="_GoBack"/>
-      <w:bookmarkEnd w:id="0"/>
       <w:r>
         <w:rPr>
           <w:rFonts w:eastAsiaTheme="minorHAnsi" w:cs="Times New Roman"/>
@@ -584,8 +582,8 @@
       </w:r>
     </w:p>
     <w:p>
-      <w:bookmarkStart w:id="1" w:name="ID2EMD"/>
-      <w:bookmarkEnd w:id="1"/>
+      <w:bookmarkStart w:id="0" w:name="ID2EMD"/>
+      <w:bookmarkEnd w:id="0"/>
       <w:r>
         <w:t xml:space="preserve">The PBREffect class wraps the implementation of </w:t>
       </w:r>
@@ -1767,6 +1765,64 @@
         <w:pStyle w:val="Heading1"/>
       </w:pPr>
       <w:r>
+        <w:t>Known issues</w:t>
+      </w:r>
+    </w:p>
+    <w:p/>
+    <w:p>
+      <w:pPr>
+        <w:pStyle w:val="ListParagraph"/>
+        <w:numPr>
+          <w:ilvl w:val="0"/>
+          <w:numId w:val="20"/>
+        </w:numPr>
+      </w:pPr>
+      <w:r>
+        <w:t>The shaders in this sample don’t support an alpha channel</w:t>
+      </w:r>
+    </w:p>
+    <w:p/>
+    <w:p>
+      <w:r>
+        <w:t xml:space="preserve">NOTE: </w:t>
+      </w:r>
+      <w:r>
+        <w:t xml:space="preserve">PBREffect </w:t>
+      </w:r>
+      <w:r>
+        <w:t xml:space="preserve">and the shaders in this sample </w:t>
+      </w:r>
+      <w:r>
+        <w:t xml:space="preserve">have been integrated into the DirectX Tool Kit for </w:t>
+      </w:r>
+      <w:hyperlink r:id="rId17" w:history="1">
+        <w:r>
+          <w:rPr>
+            <w:rStyle w:val="Hyperlink"/>
+          </w:rPr>
+          <w:t>DX11</w:t>
+        </w:r>
+      </w:hyperlink>
+      <w:r>
+        <w:t xml:space="preserve"> / </w:t>
+      </w:r>
+      <w:hyperlink r:id="rId18" w:history="1">
+        <w:r>
+          <w:rPr>
+            <w:rStyle w:val="Hyperlink"/>
+          </w:rPr>
+          <w:t>DX12</w:t>
+        </w:r>
+      </w:hyperlink>
+      <w:r>
+        <w:t xml:space="preserve"> including support for an alpha channel in the albedo texture as well as an optional emissive texture.</w:t>
+      </w:r>
+    </w:p>
+    <w:p>
+      <w:pPr>
+        <w:pStyle w:val="Heading1"/>
+      </w:pPr>
+      <w:r>
         <w:t>Update history</w:t>
       </w:r>
     </w:p>
@@ -1774,7 +1830,7 @@
       <w:r>
         <w:t xml:space="preserve">October 2016 initial release. Updated in June 2017 to utilize the </w:t>
       </w:r>
-      <w:hyperlink r:id="rId17" w:history="1">
+      <w:hyperlink r:id="rId19" w:history="1">
         <w:r>
           <w:rPr>
             <w:rStyle w:val="Hyperlink"/>
@@ -1804,6 +1860,50 @@
         <w:t>with HDR output configured.</w:t>
       </w:r>
     </w:p>
+    <w:p/>
+    <w:p>
+      <w:r>
+        <w:t xml:space="preserve">In February 2018, the channel order for the RMA texture was changed to match the </w:t>
+      </w:r>
+      <w:hyperlink r:id="rId20" w:history="1">
+        <w:r>
+          <w:rPr>
+            <w:rStyle w:val="Hyperlink"/>
+          </w:rPr>
+          <w:t>glTF2</w:t>
+        </w:r>
+      </w:hyperlink>
+      <w:r>
+        <w:t xml:space="preserve"> specification: </w:t>
+      </w:r>
+      <w:r>
+        <w:rPr>
+          <w:i/>
+        </w:rPr>
+        <w:t>metalness</w:t>
+      </w:r>
+      <w:r>
+        <w:t xml:space="preserve"> in blue, </w:t>
+      </w:r>
+      <w:r>
+        <w:rPr>
+          <w:i/>
+        </w:rPr>
+        <w:t>roughness</w:t>
+      </w:r>
+      <w:r>
+        <w:t xml:space="preserve"> in green, and </w:t>
+      </w:r>
+      <w:r>
+        <w:rPr>
+          <w:i/>
+        </w:rPr>
+        <w:t>ambient occlusion</w:t>
+      </w:r>
+      <w:r>
+        <w:t xml:space="preserve"> in red.</w:t>
+      </w:r>
+    </w:p>
     <w:p>
       <w:pPr>
         <w:pStyle w:val="Heading1"/>
@@ -1849,7 +1949,7 @@
         </w:rPr>
         <w:t xml:space="preserve">For more information about Microsoft’s privacy policies in general, see the </w:t>
       </w:r>
-      <w:hyperlink r:id="rId18" w:history="1">
+      <w:hyperlink r:id="rId21" w:history="1">
         <w:r>
           <w:rPr>
             <w:rStyle w:val="Hyperlink"/>
@@ -1867,14 +1967,17 @@
         <w:t>.</w:t>
       </w:r>
     </w:p>
-    <w:p/>
+    <w:p>
+      <w:bookmarkStart w:id="1" w:name="_GoBack"/>
+      <w:bookmarkEnd w:id="1"/>
+    </w:p>
     <w:sectPr>
-      <w:headerReference w:type="even" r:id="rId19"/>
-      <w:headerReference w:type="default" r:id="rId20"/>
-      <w:footerReference w:type="even" r:id="rId21"/>
-      <w:footerReference w:type="default" r:id="rId22"/>
-      <w:headerReference w:type="first" r:id="rId23"/>
-      <w:footerReference w:type="first" r:id="rId24"/>
+      <w:headerReference w:type="even" r:id="rId22"/>
+      <w:headerReference w:type="default" r:id="rId23"/>
+      <w:footerReference w:type="even" r:id="rId24"/>
+      <w:footerReference w:type="default" r:id="rId25"/>
+      <w:headerReference w:type="first" r:id="rId26"/>
+      <w:footerReference w:type="first" r:id="rId27"/>
       <w:pgSz w:w="12240" w:h="15840" w:code="1"/>
       <w:pgMar w:top="900" w:right="1440" w:bottom="1440" w:left="1440" w:header="0" w:footer="390" w:gutter="0"/>
       <w:cols w:space="720"/>
@@ -2068,7 +2171,7 @@
               <w:sz w:val="16"/>
               <w:szCs w:val="16"/>
             </w:rPr>
-            <w:t>2017</w:t>
+            <w:t>2018</w:t>
           </w:r>
           <w:r>
             <w:rPr>
@@ -2297,7 +2400,7 @@
               <w:sz w:val="16"/>
               <w:szCs w:val="16"/>
             </w:rPr>
-            <w:t>2017</w:t>
+            <w:t>2018</w:t>
           </w:r>
           <w:r>
             <w:rPr>
@@ -4411,6 +4514,119 @@
     </w:lvl>
   </w:abstractNum>
   <w:abstractNum w:abstractNumId="13" w15:restartNumberingAfterBreak="0">
+    <w:nsid w:val="55A8506A"/>
+    <w:multiLevelType w:val="hybridMultilevel"/>
+    <w:tmpl w:val="78A86B44"/>
+    <w:lvl w:ilvl="0" w:tplc="04090001">
+      <w:start w:val="1"/>
+      <w:numFmt w:val="bullet"/>
+      <w:lvlText w:val=""/>
+      <w:lvlJc w:val="left"/>
+      <w:pPr>
+        <w:ind w:left="720" w:hanging="360"/>
+      </w:pPr>
+      <w:rPr>
+        <w:rFonts w:ascii="Symbol" w:hAnsi="Symbol" w:hint="default"/>
+      </w:rPr>
+    </w:lvl>
+    <w:lvl w:ilvl="1" w:tplc="04090003" w:tentative="1">
+      <w:start w:val="1"/>
+      <w:numFmt w:val="bullet"/>
+      <w:lvlText w:val="o"/>
+      <w:lvlJc w:val="left"/>
+      <w:pPr>
+        <w:ind w:left="1440" w:hanging="360"/>
+      </w:pPr>
+      <w:rPr>
+        <w:rFonts w:ascii="Courier New" w:hAnsi="Courier New" w:cs="Courier New" w:hint="default"/>
+      </w:rPr>
+    </w:lvl>
+    <w:lvl w:ilvl="2" w:tplc="04090005" w:tentative="1">
+      <w:start w:val="1"/>
+      <w:numFmt w:val="bullet"/>
+      <w:lvlText w:val=""/>
+      <w:lvlJc w:val="left"/>
+      <w:pPr>
+        <w:ind w:left="2160" w:hanging="360"/>
+      </w:pPr>
+      <w:rPr>
+        <w:rFonts w:ascii="Wingdings" w:hAnsi="Wingdings" w:hint="default"/>
+      </w:rPr>
+    </w:lvl>
+    <w:lvl w:ilvl="3" w:tplc="04090001" w:tentative="1">
+      <w:start w:val="1"/>
+      <w:numFmt w:val="bullet"/>
+      <w:lvlText w:val=""/>
+      <w:lvlJc w:val="left"/>
+      <w:pPr>
+        <w:ind w:left="2880" w:hanging="360"/>
+      </w:pPr>
+      <w:rPr>
+        <w:rFonts w:ascii="Symbol" w:hAnsi="Symbol" w:hint="default"/>
+      </w:rPr>
+    </w:lvl>
+    <w:lvl w:ilvl="4" w:tplc="04090003" w:tentative="1">
+      <w:start w:val="1"/>
+      <w:numFmt w:val="bullet"/>
+      <w:lvlText w:val="o"/>
+      <w:lvlJc w:val="left"/>
+      <w:pPr>
+        <w:ind w:left="3600" w:hanging="360"/>
+      </w:pPr>
+      <w:rPr>
+        <w:rFonts w:ascii="Courier New" w:hAnsi="Courier New" w:cs="Courier New" w:hint="default"/>
+      </w:rPr>
+    </w:lvl>
+    <w:lvl w:ilvl="5" w:tplc="04090005" w:tentative="1">
+      <w:start w:val="1"/>
+      <w:numFmt w:val="bullet"/>
+      <w:lvlText w:val=""/>
+      <w:lvlJc w:val="left"/>
+      <w:pPr>
+        <w:ind w:left="4320" w:hanging="360"/>
+      </w:pPr>
+      <w:rPr>
+        <w:rFonts w:ascii="Wingdings" w:hAnsi="Wingdings" w:hint="default"/>
+      </w:rPr>
+    </w:lvl>
+    <w:lvl w:ilvl="6" w:tplc="04090001" w:tentative="1">
+      <w:start w:val="1"/>
+      <w:numFmt w:val="bullet"/>
+      <w:lvlText w:val=""/>
+      <w:lvlJc w:val="left"/>
+      <w:pPr>
+        <w:ind w:left="5040" w:hanging="360"/>
+      </w:pPr>
+      <w:rPr>
+        <w:rFonts w:ascii="Symbol" w:hAnsi="Symbol" w:hint="default"/>
+      </w:rPr>
+    </w:lvl>
+    <w:lvl w:ilvl="7" w:tplc="04090003" w:tentative="1">
+      <w:start w:val="1"/>
+      <w:numFmt w:val="bullet"/>
+      <w:lvlText w:val="o"/>
+      <w:lvlJc w:val="left"/>
+      <w:pPr>
+        <w:ind w:left="5760" w:hanging="360"/>
+      </w:pPr>
+      <w:rPr>
+        <w:rFonts w:ascii="Courier New" w:hAnsi="Courier New" w:cs="Courier New" w:hint="default"/>
+      </w:rPr>
+    </w:lvl>
+    <w:lvl w:ilvl="8" w:tplc="04090005" w:tentative="1">
+      <w:start w:val="1"/>
+      <w:numFmt w:val="bullet"/>
+      <w:lvlText w:val=""/>
+      <w:lvlJc w:val="left"/>
+      <w:pPr>
+        <w:ind w:left="6480" w:hanging="360"/>
+      </w:pPr>
+      <w:rPr>
+        <w:rFonts w:ascii="Wingdings" w:hAnsi="Wingdings" w:hint="default"/>
+      </w:rPr>
+    </w:lvl>
+  </w:abstractNum>
+  <w:abstractNum w:abstractNumId="14" w15:restartNumberingAfterBreak="0">
     <w:nsid w:val="574F2D0E"/>
     <w:multiLevelType w:val="hybridMultilevel"/>
     <w:tmpl w:val="3AC872A4"/>
@@ -4523,7 +4739,7 @@
       </w:rPr>
     </w:lvl>
   </w:abstractNum>
-  <w:abstractNum w:abstractNumId="14" w15:restartNumberingAfterBreak="0">
+  <w:abstractNum w:abstractNumId="15" w15:restartNumberingAfterBreak="0">
     <w:nsid w:val="5B6459D3"/>
     <w:multiLevelType w:val="hybridMultilevel"/>
     <w:tmpl w:val="8CA28C84"/>
@@ -4636,7 +4852,7 @@
       </w:rPr>
     </w:lvl>
   </w:abstractNum>
-  <w:abstractNum w:abstractNumId="15" w15:restartNumberingAfterBreak="0">
+  <w:abstractNum w:abstractNumId="16" w15:restartNumberingAfterBreak="0">
     <w:nsid w:val="6CB52B97"/>
     <w:multiLevelType w:val="hybridMultilevel"/>
     <w:tmpl w:val="1912379A"/>
@@ -4749,7 +4965,7 @@
       </w:rPr>
     </w:lvl>
   </w:abstractNum>
-  <w:abstractNum w:abstractNumId="16" w15:restartNumberingAfterBreak="0">
+  <w:abstractNum w:abstractNumId="17" w15:restartNumberingAfterBreak="0">
     <w:nsid w:val="744E3014"/>
     <w:multiLevelType w:val="hybridMultilevel"/>
     <w:tmpl w:val="53DA36EE"/>
@@ -4862,7 +5078,7 @@
       </w:rPr>
     </w:lvl>
   </w:abstractNum>
-  <w:abstractNum w:abstractNumId="17" w15:restartNumberingAfterBreak="0">
+  <w:abstractNum w:abstractNumId="18" w15:restartNumberingAfterBreak="0">
     <w:nsid w:val="7E085D54"/>
     <w:multiLevelType w:val="hybridMultilevel"/>
     <w:tmpl w:val="74FC4690"/>
@@ -4976,22 +5192,22 @@
     </w:lvl>
   </w:abstractNum>
   <w:num w:numId="1">
-    <w:abstractNumId w:val="13"/>
+    <w:abstractNumId w:val="14"/>
   </w:num>
   <w:num w:numId="2">
-    <w:abstractNumId w:val="13"/>
+    <w:abstractNumId w:val="14"/>
   </w:num>
   <w:num w:numId="3">
-    <w:abstractNumId w:val="17"/>
+    <w:abstractNumId w:val="18"/>
   </w:num>
   <w:num w:numId="4">
+    <w:abstractNumId w:val="16"/>
+  </w:num>
+  <w:num w:numId="5">
     <w:abstractNumId w:val="15"/>
   </w:num>
-  <w:num w:numId="5">
-    <w:abstractNumId w:val="14"/>
-  </w:num>
   <w:num w:numId="6">
-    <w:abstractNumId w:val="16"/>
+    <w:abstractNumId w:val="17"/>
   </w:num>
   <w:num w:numId="7">
     <w:abstractNumId w:val="9"/>
@@ -5031,6 +5247,9 @@
   </w:num>
   <w:num w:numId="19">
     <w:abstractNumId w:val="11"/>
+  </w:num>
+  <w:num w:numId="20">
+    <w:abstractNumId w:val="13"/>
   </w:num>
 </w:numbering>
 </file>

</xml_diff>

<commit_message>
Updated samples with minor fixes
</commit_message>
<xml_diff>
--- a/UWPSamples/Graphics/SimplePBR12_UWP/Readme.docx
+++ b/UWPSamples/Graphics/SimplePBR12_UWP/Readme.docx
@@ -157,11 +157,9 @@
       <w:pPr>
         <w:pStyle w:val="Title"/>
       </w:pPr>
-      <w:proofErr w:type="spellStart"/>
       <w:r>
         <w:t>SimplePBR</w:t>
       </w:r>
-      <w:proofErr w:type="spellEnd"/>
       <w:r>
         <w:t xml:space="preserve"> Sample</w:t>
       </w:r>
@@ -201,8 +199,6 @@
           <w:szCs w:val="22"/>
         </w:rPr>
       </w:pPr>
-      <w:bookmarkStart w:id="0" w:name="_GoBack"/>
-      <w:bookmarkEnd w:id="0"/>
       <w:r>
         <w:rPr>
           <w:rFonts w:eastAsiaTheme="minorHAnsi" w:cs="Times New Roman"/>
@@ -338,15 +334,7 @@
         <w:t xml:space="preserve"> </w:t>
       </w:r>
       <w:r>
-        <w:t>[</w:t>
-      </w:r>
-      <w:proofErr w:type="gramStart"/>
-      <w:r>
-        <w:t>0..</w:t>
-      </w:r>
-      <w:proofErr w:type="gramEnd"/>
-      <w:r>
-        <w:t>1]</w:t>
+        <w:t>[0..1]</w:t>
       </w:r>
       <w:r>
         <w:t>,</w:t>
@@ -394,15 +382,7 @@
         <w:t xml:space="preserve">: A value </w:t>
       </w:r>
       <w:r>
-        <w:t>[</w:t>
-      </w:r>
-      <w:proofErr w:type="gramStart"/>
-      <w:r>
-        <w:t>0..</w:t>
-      </w:r>
-      <w:proofErr w:type="gramEnd"/>
-      <w:r>
-        <w:t>1] that scales specular and diffuse contribution.</w:t>
+        <w:t>[0..1] that scales specular and diffuse contribution.</w:t>
       </w:r>
     </w:p>
     <w:p/>
@@ -429,15 +409,7 @@
         <w:t xml:space="preserve"> (but not a mix). </w:t>
       </w:r>
       <w:r>
-        <w:t xml:space="preserve">The shader supports </w:t>
-      </w:r>
-      <w:proofErr w:type="gramStart"/>
-      <w:r>
-        <w:t>image based</w:t>
-      </w:r>
-      <w:proofErr w:type="gramEnd"/>
-      <w:r>
-        <w:t xml:space="preserve"> </w:t>
+        <w:t xml:space="preserve">The shader supports image based </w:t>
       </w:r>
       <w:r>
         <w:t xml:space="preserve">lighting (with precomputed diffuse and specular maps) </w:t>
@@ -603,18 +575,10 @@
       </w:r>
     </w:p>
     <w:p>
-      <w:bookmarkStart w:id="1" w:name="ID2EMD"/>
-      <w:bookmarkEnd w:id="1"/>
-      <w:r>
-        <w:t xml:space="preserve">The </w:t>
-      </w:r>
-      <w:proofErr w:type="spellStart"/>
-      <w:r>
-        <w:t>PBREffect</w:t>
-      </w:r>
-      <w:proofErr w:type="spellEnd"/>
-      <w:r>
-        <w:t xml:space="preserve"> class wraps the implementation of </w:t>
+      <w:bookmarkStart w:id="0" w:name="ID2EMD"/>
+      <w:bookmarkEnd w:id="0"/>
+      <w:r>
+        <w:t xml:space="preserve">The PBREffect class wraps the implementation of </w:t>
       </w:r>
       <w:r>
         <w:t xml:space="preserve">the </w:t>
@@ -653,23 +617,7 @@
     <w:p/>
     <w:p>
       <w:r>
-        <w:t xml:space="preserve">To create a textured shader, use the </w:t>
-      </w:r>
-      <w:proofErr w:type="spellStart"/>
-      <w:r>
-        <w:t>EffectFlags</w:t>
-      </w:r>
-      <w:proofErr w:type="spellEnd"/>
-      <w:r>
-        <w:t xml:space="preserve"> </w:t>
-      </w:r>
-      <w:proofErr w:type="spellStart"/>
-      <w:r>
-        <w:t>enum</w:t>
-      </w:r>
-      <w:proofErr w:type="spellEnd"/>
-      <w:r>
-        <w:t>:</w:t>
+        <w:t>To create a textured shader, use the EffectFlags enum:</w:t>
       </w:r>
     </w:p>
     <w:p>
@@ -684,7 +632,6 @@
           <w:szCs w:val="19"/>
         </w:rPr>
       </w:pPr>
-      <w:proofErr w:type="spellStart"/>
       <w:r>
         <w:rPr>
           <w:rFonts w:ascii="Consolas" w:hAnsi="Consolas" w:cs="Consolas"/>
@@ -694,7 +641,6 @@
         </w:rPr>
         <w:t>m_effect</w:t>
       </w:r>
-      <w:proofErr w:type="spellEnd"/>
       <w:r>
         <w:rPr>
           <w:rFonts w:ascii="Consolas" w:hAnsi="Consolas" w:cs="Consolas"/>
@@ -722,7 +668,6 @@
         </w:rPr>
         <w:t xml:space="preserve"> </w:t>
       </w:r>
-      <w:proofErr w:type="gramStart"/>
       <w:r>
         <w:rPr>
           <w:rFonts w:ascii="Consolas" w:hAnsi="Consolas" w:cs="Consolas"/>
@@ -741,8 +686,6 @@
         </w:rPr>
         <w:t>::</w:t>
       </w:r>
-      <w:proofErr w:type="spellStart"/>
-      <w:proofErr w:type="gramEnd"/>
       <w:r>
         <w:rPr>
           <w:rFonts w:ascii="Consolas" w:hAnsi="Consolas" w:cs="Consolas"/>
@@ -752,7 +695,6 @@
         </w:rPr>
         <w:t>make_unique</w:t>
       </w:r>
-      <w:proofErr w:type="spellEnd"/>
       <w:r>
         <w:rPr>
           <w:rFonts w:ascii="Consolas" w:hAnsi="Consolas" w:cs="Consolas"/>
@@ -780,7 +722,6 @@
         </w:rPr>
         <w:t>::</w:t>
       </w:r>
-      <w:proofErr w:type="spellStart"/>
       <w:r>
         <w:rPr>
           <w:rFonts w:ascii="Consolas" w:hAnsi="Consolas" w:cs="Consolas"/>
@@ -790,7 +731,6 @@
         </w:rPr>
         <w:t>PBREffect</w:t>
       </w:r>
-      <w:proofErr w:type="spellEnd"/>
       <w:r>
         <w:rPr>
           <w:rFonts w:ascii="Consolas" w:hAnsi="Consolas" w:cs="Consolas"/>
@@ -818,7 +758,6 @@
         </w:rPr>
         <w:t xml:space="preserve">, </w:t>
       </w:r>
-      <w:proofErr w:type="spellStart"/>
       <w:r>
         <w:rPr>
           <w:rFonts w:ascii="Consolas" w:hAnsi="Consolas" w:cs="Consolas"/>
@@ -828,7 +767,6 @@
         </w:rPr>
         <w:t>EffectFlags</w:t>
       </w:r>
-      <w:proofErr w:type="spellEnd"/>
       <w:r>
         <w:rPr>
           <w:rFonts w:ascii="Consolas" w:hAnsi="Consolas" w:cs="Consolas"/>
@@ -856,7 +794,6 @@
         </w:rPr>
         <w:t xml:space="preserve">, </w:t>
       </w:r>
-      <w:proofErr w:type="spellStart"/>
       <w:r>
         <w:rPr>
           <w:rFonts w:ascii="Consolas" w:hAnsi="Consolas" w:cs="Consolas"/>
@@ -866,7 +803,6 @@
         </w:rPr>
         <w:t>pipelineState</w:t>
       </w:r>
-      <w:proofErr w:type="spellEnd"/>
       <w:r>
         <w:rPr>
           <w:rFonts w:ascii="Consolas" w:hAnsi="Consolas" w:cs="Consolas"/>
@@ -1008,7 +944,6 @@
         </w:rPr>
         <w:t xml:space="preserve">                </w:t>
       </w:r>
-      <w:proofErr w:type="spellStart"/>
       <w:r>
         <w:rPr>
           <w:rFonts w:ascii="Consolas" w:hAnsi="Consolas" w:cs="Consolas"/>
@@ -1018,7 +953,6 @@
         </w:rPr>
         <w:t>m_descriptors</w:t>
       </w:r>
-      <w:proofErr w:type="spellEnd"/>
       <w:r>
         <w:rPr>
           <w:rFonts w:ascii="Consolas" w:hAnsi="Consolas" w:cs="Consolas"/>
@@ -1028,7 +962,6 @@
         </w:rPr>
         <w:t>-&gt;</w:t>
       </w:r>
-      <w:proofErr w:type="spellStart"/>
       <w:r>
         <w:rPr>
           <w:rFonts w:ascii="Consolas" w:hAnsi="Consolas" w:cs="Consolas"/>
@@ -1038,7 +971,6 @@
         </w:rPr>
         <w:t>GetGpuHandle</w:t>
       </w:r>
-      <w:proofErr w:type="spellEnd"/>
       <w:r>
         <w:rPr>
           <w:rFonts w:ascii="Consolas" w:hAnsi="Consolas" w:cs="Consolas"/>
@@ -1048,7 +980,6 @@
         </w:rPr>
         <w:t>(</w:t>
       </w:r>
-      <w:proofErr w:type="spellStart"/>
       <w:r>
         <w:rPr>
           <w:rFonts w:ascii="Consolas" w:hAnsi="Consolas" w:cs="Consolas"/>
@@ -1058,7 +989,6 @@
         </w:rPr>
         <w:t>NormalIndex</w:t>
       </w:r>
-      <w:proofErr w:type="spellEnd"/>
       <w:r>
         <w:rPr>
           <w:rFonts w:ascii="Consolas" w:hAnsi="Consolas" w:cs="Consolas"/>
@@ -1090,7 +1020,6 @@
         </w:rPr>
         <w:t xml:space="preserve">                </w:t>
       </w:r>
-      <w:proofErr w:type="spellStart"/>
       <w:r>
         <w:rPr>
           <w:rFonts w:ascii="Consolas" w:hAnsi="Consolas" w:cs="Consolas"/>
@@ -1100,7 +1029,6 @@
         </w:rPr>
         <w:t>m_descriptors</w:t>
       </w:r>
-      <w:proofErr w:type="spellEnd"/>
       <w:r>
         <w:rPr>
           <w:rFonts w:ascii="Consolas" w:hAnsi="Consolas" w:cs="Consolas"/>
@@ -1110,7 +1038,6 @@
         </w:rPr>
         <w:t>-&gt;</w:t>
       </w:r>
-      <w:proofErr w:type="spellStart"/>
       <w:r>
         <w:rPr>
           <w:rFonts w:ascii="Consolas" w:hAnsi="Consolas" w:cs="Consolas"/>
@@ -1120,7 +1047,6 @@
         </w:rPr>
         <w:t>GetGpuHandle</w:t>
       </w:r>
-      <w:proofErr w:type="spellEnd"/>
       <w:r>
         <w:rPr>
           <w:rFonts w:ascii="Consolas" w:hAnsi="Consolas" w:cs="Consolas"/>
@@ -1130,7 +1056,6 @@
         </w:rPr>
         <w:t>(</w:t>
       </w:r>
-      <w:proofErr w:type="spellStart"/>
       <w:r>
         <w:rPr>
           <w:rFonts w:ascii="Consolas" w:hAnsi="Consolas" w:cs="Consolas"/>
@@ -1158,7 +1083,6 @@
         </w:rPr>
         <w:t>Index</w:t>
       </w:r>
-      <w:proofErr w:type="spellEnd"/>
       <w:r>
         <w:rPr>
           <w:rFonts w:ascii="Consolas" w:hAnsi="Consolas" w:cs="Consolas"/>
@@ -1179,7 +1103,6 @@
         </w:rPr>
         <w:t xml:space="preserve">                </w:t>
       </w:r>
-      <w:proofErr w:type="spellStart"/>
       <w:r>
         <w:rPr>
           <w:rFonts w:ascii="Consolas" w:hAnsi="Consolas" w:cs="Consolas"/>
@@ -1189,7 +1112,6 @@
         </w:rPr>
         <w:t>commonStates</w:t>
       </w:r>
-      <w:proofErr w:type="spellEnd"/>
       <w:r>
         <w:rPr>
           <w:rFonts w:ascii="Consolas" w:hAnsi="Consolas" w:cs="Consolas"/>
@@ -1199,8 +1121,6 @@
         </w:rPr>
         <w:t>-&gt;</w:t>
       </w:r>
-      <w:proofErr w:type="spellStart"/>
-      <w:proofErr w:type="gramStart"/>
       <w:r>
         <w:rPr>
           <w:rFonts w:ascii="Consolas" w:hAnsi="Consolas" w:cs="Consolas"/>
@@ -1210,7 +1130,6 @@
         </w:rPr>
         <w:t>AnisotropicWrap</w:t>
       </w:r>
-      <w:proofErr w:type="spellEnd"/>
       <w:r>
         <w:rPr>
           <w:rFonts w:ascii="Consolas" w:hAnsi="Consolas" w:cs="Consolas"/>
@@ -1218,17 +1137,7 @@
           <w:sz w:val="19"/>
           <w:szCs w:val="19"/>
         </w:rPr>
-        <w:t>(</w:t>
-      </w:r>
-      <w:proofErr w:type="gramEnd"/>
-      <w:r>
-        <w:rPr>
-          <w:rFonts w:ascii="Consolas" w:hAnsi="Consolas" w:cs="Consolas"/>
-          <w:color w:val="000000"/>
-          <w:sz w:val="19"/>
-          <w:szCs w:val="19"/>
-        </w:rPr>
-        <w:t>));</w:t>
+        <w:t>());</w:t>
       </w:r>
     </w:p>
     <w:p/>
@@ -1251,13 +1160,8 @@
           <w:numId w:val="18"/>
         </w:numPr>
       </w:pPr>
-      <w:proofErr w:type="spellStart"/>
-      <w:r>
-        <w:t>PBREffect_VSConstant</w:t>
-      </w:r>
-      <w:proofErr w:type="spellEnd"/>
-      <w:r>
-        <w:t xml:space="preserve"> – shared vertex shader</w:t>
+      <w:r>
+        <w:t>PBREffect_VSConstant – shared vertex shader</w:t>
       </w:r>
     </w:p>
     <w:p>
@@ -1268,13 +1172,8 @@
           <w:numId w:val="18"/>
         </w:numPr>
       </w:pPr>
-      <w:proofErr w:type="spellStart"/>
-      <w:r>
-        <w:t>PBREffect_PSConstant</w:t>
-      </w:r>
-      <w:proofErr w:type="spellEnd"/>
-      <w:r>
-        <w:t xml:space="preserve"> – constant parameter pixel shader</w:t>
+      <w:r>
+        <w:t>PBREffect_PSConstant – constant parameter pixel shader</w:t>
       </w:r>
     </w:p>
     <w:p>
@@ -1285,13 +1184,8 @@
           <w:numId w:val="18"/>
         </w:numPr>
       </w:pPr>
-      <w:proofErr w:type="spellStart"/>
-      <w:r>
-        <w:t>PBREffect_PSTextured</w:t>
-      </w:r>
-      <w:proofErr w:type="spellEnd"/>
-      <w:r>
-        <w:t xml:space="preserve"> – textured parameter pixel shader</w:t>
+      <w:r>
+        <w:t>PBREffect_PSTextured – textured parameter pixel shader</w:t>
       </w:r>
     </w:p>
     <w:p/>
@@ -1308,13 +1202,8 @@
           <w:numId w:val="19"/>
         </w:numPr>
       </w:pPr>
-      <w:proofErr w:type="spellStart"/>
-      <w:r>
-        <w:t>PBREffect_Math</w:t>
-      </w:r>
-      <w:proofErr w:type="spellEnd"/>
-      <w:r>
-        <w:t xml:space="preserve"> – shared math functions for BRDF etc.</w:t>
+      <w:r>
+        <w:t>PBREffect_Math – shared math functions for BRDF etc.</w:t>
       </w:r>
     </w:p>
     <w:p>
@@ -1325,27 +1214,14 @@
           <w:numId w:val="19"/>
         </w:numPr>
       </w:pPr>
-      <w:proofErr w:type="spellStart"/>
-      <w:r>
-        <w:t>PBREffect_Common</w:t>
-      </w:r>
-      <w:proofErr w:type="spellEnd"/>
-      <w:r>
-        <w:t xml:space="preserve"> – Root sign</w:t>
+      <w:r>
+        <w:t>PBREffect_Common – Root sign</w:t>
       </w:r>
       <w:r>
         <w:t xml:space="preserve">ature, constants </w:t>
       </w:r>
       <w:r>
-        <w:t>and shared lighting function “</w:t>
-      </w:r>
-      <w:proofErr w:type="spellStart"/>
-      <w:r>
-        <w:t>PBR_LightSurface</w:t>
-      </w:r>
-      <w:proofErr w:type="spellEnd"/>
-      <w:r>
-        <w:t>”</w:t>
+        <w:t>and shared lighting function “PBR_LightSurface”</w:t>
       </w:r>
       <w:r>
         <w:t>.</w:t>
@@ -1361,24 +1237,11 @@
       </w:r>
     </w:p>
     <w:p>
-      <w:proofErr w:type="spellStart"/>
-      <w:r>
-        <w:t>PBREffect</w:t>
-      </w:r>
-      <w:proofErr w:type="spellEnd"/>
-      <w:r>
-        <w:t xml:space="preserve"> supports both directional and </w:t>
-      </w:r>
-      <w:proofErr w:type="gramStart"/>
-      <w:r>
-        <w:t xml:space="preserve">image </w:t>
-      </w:r>
-      <w:r>
-        <w:t>based</w:t>
-      </w:r>
-      <w:proofErr w:type="gramEnd"/>
-      <w:r>
-        <w:t xml:space="preserve"> lighting. </w:t>
+      <w:r>
+        <w:t xml:space="preserve">PBREffect supports both directional and image </w:t>
+      </w:r>
+      <w:r>
+        <w:t xml:space="preserve">based lighting. </w:t>
       </w:r>
       <w:r>
         <w:t>The caller must supply a</w:t>
@@ -1399,23 +1262,7 @@
         <w:t xml:space="preserve">The textures should be </w:t>
       </w:r>
       <w:r>
-        <w:t xml:space="preserve">DDS </w:t>
-      </w:r>
-      <w:proofErr w:type="spellStart"/>
-      <w:r>
-        <w:t>cubemaps</w:t>
-      </w:r>
-      <w:proofErr w:type="spellEnd"/>
-      <w:r>
-        <w:t xml:space="preserve"> in </w:t>
-      </w:r>
-      <w:proofErr w:type="gramStart"/>
-      <w:r>
-        <w:t>a</w:t>
-      </w:r>
-      <w:proofErr w:type="gramEnd"/>
-      <w:r>
-        <w:t xml:space="preserve"> </w:t>
+        <w:t xml:space="preserve">DDS cubemaps in a </w:t>
       </w:r>
       <w:r>
         <w:t xml:space="preserve">HDR </w:t>
@@ -1433,21 +1280,7 @@
           <w:rPr>
             <w:rStyle w:val="Hyperlink"/>
           </w:rPr>
-          <w:t xml:space="preserve">AMD </w:t>
-        </w:r>
-        <w:proofErr w:type="spellStart"/>
-        <w:r>
-          <w:rPr>
-            <w:rStyle w:val="Hyperlink"/>
-          </w:rPr>
-          <w:t>Cubemapgen</w:t>
-        </w:r>
-        <w:proofErr w:type="spellEnd"/>
-        <w:r>
-          <w:rPr>
-            <w:rStyle w:val="Hyperlink"/>
-          </w:rPr>
-          <w:t xml:space="preserve"> for physically based rendering</w:t>
+          <w:t>AMD Cubemapgen for physically based rendering</w:t>
         </w:r>
       </w:hyperlink>
       <w:r>
@@ -1467,7 +1300,6 @@
           <w:szCs w:val="19"/>
         </w:rPr>
       </w:pPr>
-      <w:proofErr w:type="spellStart"/>
       <w:r>
         <w:rPr>
           <w:rFonts w:ascii="Consolas" w:hAnsi="Consolas" w:cs="Consolas"/>
@@ -1477,7 +1309,6 @@
         </w:rPr>
         <w:t>m_effect</w:t>
       </w:r>
-      <w:proofErr w:type="spellEnd"/>
       <w:r>
         <w:rPr>
           <w:rFonts w:ascii="Consolas" w:hAnsi="Consolas" w:cs="Consolas"/>
@@ -1487,8 +1318,6 @@
         </w:rPr>
         <w:t>-&gt;</w:t>
       </w:r>
-      <w:proofErr w:type="spellStart"/>
-      <w:proofErr w:type="gramStart"/>
       <w:r>
         <w:rPr>
           <w:rFonts w:ascii="Consolas" w:hAnsi="Consolas" w:cs="Consolas"/>
@@ -1498,7 +1327,6 @@
         </w:rPr>
         <w:t>SetIBLTextures</w:t>
       </w:r>
-      <w:proofErr w:type="spellEnd"/>
       <w:r>
         <w:rPr>
           <w:rFonts w:ascii="Consolas" w:hAnsi="Consolas" w:cs="Consolas"/>
@@ -1508,7 +1336,6 @@
         </w:rPr>
         <w:t>(</w:t>
       </w:r>
-      <w:proofErr w:type="gramEnd"/>
     </w:p>
     <w:p>
       <w:pPr>
@@ -1531,7 +1358,6 @@
         </w:rPr>
         <w:t xml:space="preserve">            </w:t>
       </w:r>
-      <w:proofErr w:type="spellStart"/>
       <w:r>
         <w:rPr>
           <w:rFonts w:ascii="Consolas" w:hAnsi="Consolas" w:cs="Consolas"/>
@@ -1550,7 +1376,6 @@
         </w:rPr>
         <w:t>descriptors</w:t>
       </w:r>
-      <w:proofErr w:type="spellEnd"/>
       <w:r>
         <w:rPr>
           <w:rFonts w:ascii="Consolas" w:hAnsi="Consolas" w:cs="Consolas"/>
@@ -1560,7 +1385,6 @@
         </w:rPr>
         <w:t>-&gt;</w:t>
       </w:r>
-      <w:proofErr w:type="spellStart"/>
       <w:r>
         <w:rPr>
           <w:rFonts w:ascii="Consolas" w:hAnsi="Consolas" w:cs="Consolas"/>
@@ -1570,7 +1394,6 @@
         </w:rPr>
         <w:t>GetGpuHandle</w:t>
       </w:r>
-      <w:proofErr w:type="spellEnd"/>
       <w:r>
         <w:rPr>
           <w:rFonts w:ascii="Consolas" w:hAnsi="Consolas" w:cs="Consolas"/>
@@ -1580,7 +1403,6 @@
         </w:rPr>
         <w:t>(</w:t>
       </w:r>
-      <w:proofErr w:type="spellStart"/>
       <w:r>
         <w:rPr>
           <w:rFonts w:ascii="Consolas" w:hAnsi="Consolas" w:cs="Consolas"/>
@@ -1590,7 +1412,6 @@
         </w:rPr>
         <w:t>m_radTexDescIndex</w:t>
       </w:r>
-      <w:proofErr w:type="spellEnd"/>
       <w:r>
         <w:rPr>
           <w:rFonts w:ascii="Consolas" w:hAnsi="Consolas" w:cs="Consolas"/>
@@ -1622,7 +1443,6 @@
         </w:rPr>
         <w:t xml:space="preserve">            </w:t>
       </w:r>
-      <w:proofErr w:type="spellStart"/>
       <w:r>
         <w:rPr>
           <w:rFonts w:ascii="Consolas" w:hAnsi="Consolas" w:cs="Consolas"/>
@@ -1632,7 +1452,6 @@
         </w:rPr>
         <w:t>m_radianceTexture</w:t>
       </w:r>
-      <w:proofErr w:type="spellEnd"/>
       <w:r>
         <w:rPr>
           <w:rFonts w:ascii="Consolas" w:hAnsi="Consolas" w:cs="Consolas"/>
@@ -1642,8 +1461,6 @@
         </w:rPr>
         <w:t>-&gt;</w:t>
       </w:r>
-      <w:proofErr w:type="spellStart"/>
-      <w:proofErr w:type="gramStart"/>
       <w:r>
         <w:rPr>
           <w:rFonts w:ascii="Consolas" w:hAnsi="Consolas" w:cs="Consolas"/>
@@ -1655,7 +1472,6 @@
         </w:rPr>
         <w:t>GetDesc</w:t>
       </w:r>
-      <w:proofErr w:type="spellEnd"/>
       <w:r>
         <w:rPr>
           <w:rFonts w:ascii="Consolas" w:hAnsi="Consolas" w:cs="Consolas"/>
@@ -1663,19 +1479,8 @@
           <w:sz w:val="19"/>
           <w:szCs w:val="19"/>
         </w:rPr>
-        <w:t>(</w:t>
-      </w:r>
-      <w:proofErr w:type="gramEnd"/>
-      <w:r>
-        <w:rPr>
-          <w:rFonts w:ascii="Consolas" w:hAnsi="Consolas" w:cs="Consolas"/>
-          <w:color w:val="000000"/>
-          <w:sz w:val="19"/>
-          <w:szCs w:val="19"/>
-        </w:rPr>
-        <w:t>).</w:t>
-      </w:r>
-      <w:proofErr w:type="spellStart"/>
+        <w:t>().</w:t>
+      </w:r>
       <w:r>
         <w:rPr>
           <w:rFonts w:ascii="Consolas" w:hAnsi="Consolas" w:cs="Consolas"/>
@@ -1687,7 +1492,6 @@
         </w:rPr>
         <w:t>MipLevels</w:t>
       </w:r>
-      <w:proofErr w:type="spellEnd"/>
       <w:r>
         <w:rPr>
           <w:rFonts w:ascii="Consolas" w:hAnsi="Consolas" w:cs="Consolas"/>
@@ -1719,7 +1523,6 @@
         </w:rPr>
         <w:t xml:space="preserve">            </w:t>
       </w:r>
-      <w:proofErr w:type="spellStart"/>
       <w:r>
         <w:rPr>
           <w:rFonts w:ascii="Consolas" w:hAnsi="Consolas" w:cs="Consolas"/>
@@ -1738,7 +1541,6 @@
         </w:rPr>
         <w:t>descriptors</w:t>
       </w:r>
-      <w:proofErr w:type="spellEnd"/>
       <w:r>
         <w:rPr>
           <w:rFonts w:ascii="Consolas" w:hAnsi="Consolas" w:cs="Consolas"/>
@@ -1748,7 +1550,6 @@
         </w:rPr>
         <w:t>-&gt;</w:t>
       </w:r>
-      <w:proofErr w:type="spellStart"/>
       <w:r>
         <w:rPr>
           <w:rFonts w:ascii="Consolas" w:hAnsi="Consolas" w:cs="Consolas"/>
@@ -1758,7 +1559,6 @@
         </w:rPr>
         <w:t>GetGpuHandle</w:t>
       </w:r>
-      <w:proofErr w:type="spellEnd"/>
       <w:r>
         <w:rPr>
           <w:rFonts w:ascii="Consolas" w:hAnsi="Consolas" w:cs="Consolas"/>
@@ -1768,7 +1568,6 @@
         </w:rPr>
         <w:t>(</w:t>
       </w:r>
-      <w:proofErr w:type="spellStart"/>
       <w:r>
         <w:rPr>
           <w:rFonts w:ascii="Consolas" w:hAnsi="Consolas" w:cs="Consolas"/>
@@ -1778,7 +1577,6 @@
         </w:rPr>
         <w:t>m_irrTexDescIndex</w:t>
       </w:r>
-      <w:proofErr w:type="spellEnd"/>
       <w:r>
         <w:rPr>
           <w:rFonts w:ascii="Consolas" w:hAnsi="Consolas" w:cs="Consolas"/>
@@ -1810,7 +1608,6 @@
         </w:rPr>
         <w:t xml:space="preserve">            </w:t>
       </w:r>
-      <w:proofErr w:type="spellStart"/>
       <w:r>
         <w:rPr>
           <w:rFonts w:ascii="Consolas" w:hAnsi="Consolas" w:cs="Consolas"/>
@@ -1820,7 +1617,6 @@
         </w:rPr>
         <w:t>m_commonStates</w:t>
       </w:r>
-      <w:proofErr w:type="spellEnd"/>
       <w:r>
         <w:rPr>
           <w:rFonts w:ascii="Consolas" w:hAnsi="Consolas" w:cs="Consolas"/>
@@ -1830,8 +1626,6 @@
         </w:rPr>
         <w:t>-&gt;</w:t>
       </w:r>
-      <w:proofErr w:type="spellStart"/>
-      <w:proofErr w:type="gramStart"/>
       <w:r>
         <w:rPr>
           <w:rFonts w:ascii="Consolas" w:hAnsi="Consolas" w:cs="Consolas"/>
@@ -1841,7 +1635,6 @@
         </w:rPr>
         <w:t>AnisotropicClamp</w:t>
       </w:r>
-      <w:proofErr w:type="spellEnd"/>
       <w:r>
         <w:rPr>
           <w:rFonts w:ascii="Consolas" w:hAnsi="Consolas" w:cs="Consolas"/>
@@ -1849,17 +1642,7 @@
           <w:sz w:val="19"/>
           <w:szCs w:val="19"/>
         </w:rPr>
-        <w:t>(</w:t>
-      </w:r>
-      <w:proofErr w:type="gramEnd"/>
-      <w:r>
-        <w:rPr>
-          <w:rFonts w:ascii="Consolas" w:hAnsi="Consolas" w:cs="Consolas"/>
-          <w:color w:val="000000"/>
-          <w:sz w:val="19"/>
-          <w:szCs w:val="19"/>
-        </w:rPr>
-        <w:t>));</w:t>
+        <w:t>());</w:t>
       </w:r>
     </w:p>
     <w:p>
@@ -1871,15 +1654,7 @@
     </w:p>
     <w:p>
       <w:r>
-        <w:t xml:space="preserve">Optional, the caller can also specify directional lights using the </w:t>
-      </w:r>
-      <w:proofErr w:type="spellStart"/>
-      <w:r>
-        <w:t>SetLight</w:t>
-      </w:r>
-      <w:proofErr w:type="spellEnd"/>
-      <w:r>
-        <w:t>* methods.</w:t>
+        <w:t>Optional, the caller can also specify directional lights using the SetLight* methods.</w:t>
       </w:r>
       <w:r>
         <w:t xml:space="preserve"> The shader will blend the directional and image lighting. </w:t>
@@ -1964,33 +1739,15 @@
     </w:p>
     <w:p>
       <w:r>
-        <w:t xml:space="preserve">To support DirectX 12 on Xbox One, a UWP app must have its app type set to ‘Game’. Otherwise, only the software device (WARP12) is available on developer consoles, which is unsupported for retail consoles. During </w:t>
-      </w:r>
-      <w:proofErr w:type="gramStart"/>
-      <w:r>
-        <w:t>development</w:t>
-      </w:r>
-      <w:proofErr w:type="gramEnd"/>
-      <w:r>
-        <w:t xml:space="preserve"> the app type can be set via </w:t>
-      </w:r>
-      <w:proofErr w:type="spellStart"/>
-      <w:r>
-        <w:t>DevHome</w:t>
-      </w:r>
-      <w:proofErr w:type="spellEnd"/>
-      <w:r>
-        <w:t xml:space="preserve">. This sample uses the </w:t>
+        <w:t xml:space="preserve">To support DirectX 12 on Xbox One, a UWP app must have its app type set to ‘Game’. Otherwise, only the software device (WARP12) is available on developer consoles, which is unsupported for retail consoles. During development the app type can be set via DevHome. This sample uses the </w:t>
       </w:r>
       <w:hyperlink r:id="rId16" w:history="1">
-        <w:proofErr w:type="spellStart"/>
         <w:r>
           <w:rPr>
             <w:rStyle w:val="Hyperlink"/>
           </w:rPr>
           <w:t>expandedResources</w:t>
         </w:r>
-        <w:proofErr w:type="spellEnd"/>
       </w:hyperlink>
       <w:r>
         <w:t xml:space="preserve"> restricted capability to achieve this by default, but can be removed after setting the package app type to ‘Game’. Note that apps submitted to the Windows Store will fail validation if using this restricted capability.</w:t>
@@ -2020,15 +1777,7 @@
     <w:p/>
     <w:p>
       <w:r>
-        <w:t xml:space="preserve">NOTE: </w:t>
-      </w:r>
-      <w:proofErr w:type="spellStart"/>
-      <w:r>
-        <w:t>PBREffect</w:t>
-      </w:r>
-      <w:proofErr w:type="spellEnd"/>
-      <w:r>
-        <w:t xml:space="preserve"> and the shaders in this sample have been integrated into the DirectX Tool Kit for </w:t>
+        <w:t xml:space="preserve">NOTE: PBREffect and the shaders in this sample have been integrated into the DirectX Tool Kit for </w:t>
       </w:r>
       <w:hyperlink r:id="rId17" w:history="1">
         <w:r>
@@ -2111,14 +1860,12 @@
       <w:r>
         <w:t xml:space="preserve"> specification: </w:t>
       </w:r>
-      <w:proofErr w:type="spellStart"/>
       <w:r>
         <w:rPr>
           <w:i/>
         </w:rPr>
         <w:t>metalness</w:t>
       </w:r>
-      <w:proofErr w:type="spellEnd"/>
       <w:r>
         <w:t xml:space="preserve"> in blue, </w:t>
       </w:r>
@@ -2139,6 +1886,20 @@
       </w:r>
       <w:r>
         <w:t xml:space="preserve"> in red.</w:t>
+      </w:r>
+    </w:p>
+    <w:p/>
+    <w:p>
+      <w:r>
+        <w:t xml:space="preserve">In January 2019, the </w:t>
+      </w:r>
+      <w:r>
+        <w:t xml:space="preserve">shader </w:t>
+      </w:r>
+      <w:bookmarkStart w:id="1" w:name="_GoBack"/>
+      <w:bookmarkEnd w:id="1"/>
+      <w:r>
+        <w:t>for the normal texture was updated to reconstruct the .z component in order to support the use of BC5 compression for the normal textures.</w:t>
       </w:r>
     </w:p>
     <w:p>
@@ -2405,7 +2166,7 @@
               <w:sz w:val="16"/>
               <w:szCs w:val="16"/>
             </w:rPr>
-            <w:t>2018</w:t>
+            <w:t>2019</w:t>
           </w:r>
           <w:r>
             <w:rPr>
@@ -2634,7 +2395,7 @@
               <w:sz w:val="16"/>
               <w:szCs w:val="16"/>
             </w:rPr>
-            <w:t>2018</w:t>
+            <w:t>2019</w:t>
           </w:r>
           <w:r>
             <w:rPr>

</xml_diff>